<commit_message>
changed everything to c
</commit_message>
<xml_diff>
--- a/Report/Report-CA0.docx
+++ b/Report/Report-CA0.docx
@@ -1,6 +1,6 @@
 
 <file path=word/document.xml><?xml version="1.0" encoding="utf-8"?>
-<w:document xmlns:wpc="http://schemas.microsoft.com/office/word/2010/wordprocessingCanvas" xmlns:cx="http://schemas.microsoft.com/office/drawing/2014/chartex" xmlns:cx1="http://schemas.microsoft.com/office/drawing/2015/9/8/chartex" xmlns:cx2="http://schemas.microsoft.com/office/drawing/2015/10/21/chartex" xmlns:cx3="http://schemas.microsoft.com/office/drawing/2016/5/9/chartex" xmlns:cx4="http://schemas.microsoft.com/office/drawing/2016/5/10/chartex" xmlns:cx5="http://schemas.microsoft.com/office/drawing/2016/5/11/chartex" xmlns:cx6="http://schemas.microsoft.com/office/drawing/2016/5/12/chartex" xmlns:cx7="http://schemas.microsoft.com/office/drawing/2016/5/13/chartex" xmlns:cx8="http://schemas.microsoft.com/office/drawing/2016/5/14/chartex" xmlns:mc="http://schemas.openxmlformats.org/markup-compatibility/2006" xmlns:aink="http://schemas.microsoft.com/office/drawing/2016/ink" xmlns:am3d="http://schemas.microsoft.com/office/drawing/2017/model3d" xmlns:o="urn:schemas-microsoft-com:office:office" xmlns:oel="http://schemas.microsoft.com/office/2019/extlst" xmlns:r="http://schemas.openxmlformats.org/officeDocument/2006/relationships" xmlns:m="http://schemas.openxmlformats.org/officeDocument/2006/math" xmlns:v="urn:schemas-microsoft-com:vml" xmlns:wp14="http://schemas.microsoft.com/office/word/2010/wordprocessingDrawing" xmlns:wp="http://schemas.openxmlformats.org/drawingml/2006/wordprocessingDrawing" xmlns:w10="urn:schemas-microsoft-com:office:word" xmlns:w="http://schemas.openxmlformats.org/wordprocessingml/2006/main" xmlns:w14="http://schemas.microsoft.com/office/word/2010/wordml" xmlns:w15="http://schemas.microsoft.com/office/word/2012/wordml" xmlns:w16cex="http://schemas.microsoft.com/office/word/2018/wordml/cex" xmlns:w16cid="http://schemas.microsoft.com/office/word/2016/wordml/cid" xmlns:w16="http://schemas.microsoft.com/office/word/2018/wordml" xmlns:w16du="http://schemas.microsoft.com/office/word/2023/wordml/word16du" xmlns:w16sdtdh="http://schemas.microsoft.com/office/word/2020/wordml/sdtdatahash" xmlns:w16se="http://schemas.microsoft.com/office/word/2015/wordml/symex" xmlns:wpg="http://schemas.microsoft.com/office/word/2010/wordprocessingGroup" xmlns:wpi="http://schemas.microsoft.com/office/word/2010/wordprocessingInk" xmlns:wne="http://schemas.microsoft.com/office/word/2006/wordml" xmlns:wps="http://schemas.microsoft.com/office/word/2010/wordprocessingShape" mc:Ignorable="w14 w15 w16se w16cid w16 w16cex w16sdtdh w16du wp14">
+<w:document xmlns:wpc="http://schemas.microsoft.com/office/word/2010/wordprocessingCanvas" xmlns:cx="http://schemas.microsoft.com/office/drawing/2014/chartex" xmlns:cx1="http://schemas.microsoft.com/office/drawing/2015/9/8/chartex" xmlns:cx2="http://schemas.microsoft.com/office/drawing/2015/10/21/chartex" xmlns:cx3="http://schemas.microsoft.com/office/drawing/2016/5/9/chartex" xmlns:cx4="http://schemas.microsoft.com/office/drawing/2016/5/10/chartex" xmlns:cx5="http://schemas.microsoft.com/office/drawing/2016/5/11/chartex" xmlns:cx6="http://schemas.microsoft.com/office/drawing/2016/5/12/chartex" xmlns:cx7="http://schemas.microsoft.com/office/drawing/2016/5/13/chartex" xmlns:cx8="http://schemas.microsoft.com/office/drawing/2016/5/14/chartex" xmlns:mc="http://schemas.openxmlformats.org/markup-compatibility/2006" xmlns:aink="http://schemas.microsoft.com/office/drawing/2016/ink" xmlns:am3d="http://schemas.microsoft.com/office/drawing/2017/model3d" xmlns:o="urn:schemas-microsoft-com:office:office" xmlns:r="http://schemas.openxmlformats.org/officeDocument/2006/relationships" xmlns:m="http://schemas.openxmlformats.org/officeDocument/2006/math" xmlns:v="urn:schemas-microsoft-com:vml" xmlns:wp14="http://schemas.microsoft.com/office/word/2010/wordprocessingDrawing" xmlns:wp="http://schemas.openxmlformats.org/drawingml/2006/wordprocessingDrawing" xmlns:w10="urn:schemas-microsoft-com:office:word" xmlns:w="http://schemas.openxmlformats.org/wordprocessingml/2006/main" xmlns:w14="http://schemas.microsoft.com/office/word/2010/wordml" xmlns:w15="http://schemas.microsoft.com/office/word/2012/wordml" xmlns:w16cex="http://schemas.microsoft.com/office/word/2018/wordml/cex" xmlns:w16cid="http://schemas.microsoft.com/office/word/2016/wordml/cid" xmlns:w16="http://schemas.microsoft.com/office/word/2018/wordml" xmlns:w16sdtdh="http://schemas.microsoft.com/office/word/2020/wordml/sdtdatahash" xmlns:w16se="http://schemas.microsoft.com/office/word/2015/wordml/symex" xmlns:wpg="http://schemas.microsoft.com/office/word/2010/wordprocessingGroup" xmlns:wpi="http://schemas.microsoft.com/office/word/2010/wordprocessingInk" xmlns:wne="http://schemas.microsoft.com/office/word/2006/wordml" xmlns:wps="http://schemas.microsoft.com/office/word/2010/wordprocessingShape" mc:Ignorable="w14 w15 w16se w16cid w16 w16cex w16sdtdh wp14">
   <w:body>
     <w:p>
       <w:pPr>
@@ -37,7 +37,6 @@
           <w:rFonts w:cs="B Nazanin"/>
           <w:sz w:val="48"/>
           <w:szCs w:val="48"/>
-          <w:rtl/>
           <w:lang w:bidi="fa-IR"/>
         </w:rPr>
       </w:pPr>
@@ -80,27 +79,28 @@
           <w:rFonts w:cs="B Nazanin"/>
           <w:sz w:val="32"/>
           <w:szCs w:val="32"/>
-          <w:lang w:bidi="fa-IR"/>
-        </w:rPr>
-      </w:pPr>
-      <w:r>
-        <w:rPr>
-          <w:rFonts w:cs="B Nazanin" w:hint="cs"/>
-          <w:sz w:val="32"/>
-          <w:szCs w:val="32"/>
-          <w:rtl/>
-          <w:lang w:bidi="fa-IR"/>
-        </w:rPr>
-        <w:t xml:space="preserve">فربد عظیم محسنی </w:t>
-      </w:r>
-      <w:r>
-        <w:rPr>
-          <w:rFonts w:cs="B Nazanin"/>
-          <w:sz w:val="32"/>
-          <w:szCs w:val="32"/>
-          <w:lang w:bidi="fa-IR"/>
-        </w:rPr>
-        <w:t>810100187</w:t>
+          <w:rtl/>
+          <w:lang w:bidi="fa-IR"/>
+        </w:rPr>
+      </w:pPr>
+      <w:r>
+        <w:rPr>
+          <w:rFonts w:cs="B Nazanin" w:hint="cs"/>
+          <w:sz w:val="32"/>
+          <w:szCs w:val="32"/>
+          <w:rtl/>
+          <w:lang w:bidi="fa-IR"/>
+        </w:rPr>
+        <w:t xml:space="preserve">امیرحسین راحتی </w:t>
+      </w:r>
+      <w:r>
+        <w:rPr>
+          <w:rFonts w:cs="B Nazanin"/>
+          <w:sz w:val="32"/>
+          <w:szCs w:val="32"/>
+          <w:lang w:bidi="fa-IR"/>
+        </w:rPr>
+        <w:t>81010144</w:t>
       </w:r>
     </w:p>
     <w:p>
@@ -111,28 +111,27 @@
           <w:rFonts w:cs="B Nazanin"/>
           <w:sz w:val="32"/>
           <w:szCs w:val="32"/>
-          <w:rtl/>
-          <w:lang w:bidi="fa-IR"/>
-        </w:rPr>
-      </w:pPr>
-      <w:r>
-        <w:rPr>
-          <w:rFonts w:cs="B Nazanin" w:hint="cs"/>
-          <w:sz w:val="32"/>
-          <w:szCs w:val="32"/>
-          <w:rtl/>
-          <w:lang w:bidi="fa-IR"/>
-        </w:rPr>
-        <w:t xml:space="preserve">امیرحسین راحتی </w:t>
-      </w:r>
-      <w:r>
-        <w:rPr>
-          <w:rFonts w:cs="B Nazanin"/>
-          <w:sz w:val="32"/>
-          <w:szCs w:val="32"/>
-          <w:lang w:bidi="fa-IR"/>
-        </w:rPr>
-        <w:t>81010144</w:t>
+          <w:lang w:bidi="fa-IR"/>
+        </w:rPr>
+      </w:pPr>
+      <w:r>
+        <w:rPr>
+          <w:rFonts w:cs="B Nazanin" w:hint="cs"/>
+          <w:sz w:val="32"/>
+          <w:szCs w:val="32"/>
+          <w:rtl/>
+          <w:lang w:bidi="fa-IR"/>
+        </w:rPr>
+        <w:t xml:space="preserve">فربد عظیم محسنی </w:t>
+      </w:r>
+      <w:r>
+        <w:rPr>
+          <w:rFonts w:cs="B Nazanin"/>
+          <w:sz w:val="32"/>
+          <w:szCs w:val="32"/>
+          <w:lang w:bidi="fa-IR"/>
+        </w:rPr>
+        <w:t>810100187</w:t>
       </w:r>
     </w:p>
     <w:p>
@@ -214,103 +213,81 @@
         </w:rPr>
         <w:t xml:space="preserve">مشخصات پردازنده در قسمت مشخصات سخت افزاری سیستم به شکل زیر است . همچنین جزییات بیشتر در </w:t>
       </w:r>
-      <w:r>
-        <w:rPr>
-          <w:rFonts w:cs="B Nazanin"/>
-          <w:sz w:val="28"/>
-          <w:szCs w:val="28"/>
-          <w:rtl/>
-          <w:lang w:bidi="fa-IR"/>
-        </w:rPr>
-        <w:fldChar w:fldCharType="begin"/>
-      </w:r>
-      <w:r>
-        <w:rPr>
-          <w:rFonts w:cs="B Nazanin" w:hint="cs"/>
-          <w:sz w:val="28"/>
-          <w:szCs w:val="28"/>
-          <w:lang w:bidi="fa-IR"/>
-        </w:rPr>
-        <w:instrText>HYPERLINK</w:instrText>
-      </w:r>
-      <w:r>
-        <w:rPr>
-          <w:rFonts w:cs="B Nazanin" w:hint="cs"/>
-          <w:sz w:val="28"/>
-          <w:szCs w:val="28"/>
-          <w:rtl/>
-          <w:lang w:bidi="fa-IR"/>
-        </w:rPr>
-        <w:instrText xml:space="preserve"> "</w:instrText>
-      </w:r>
-      <w:r>
-        <w:rPr>
-          <w:rFonts w:cs="B Nazanin" w:hint="cs"/>
-          <w:sz w:val="28"/>
-          <w:szCs w:val="28"/>
-          <w:lang w:bidi="fa-IR"/>
-        </w:rPr>
-        <w:instrText>https://ark.intel.com/content/www/us/en/ark/products/213803/intel-core-i7-11800h-processor-24m-cache-up-to-4-60-ghz.html</w:instrText>
-      </w:r>
-      <w:r>
-        <w:rPr>
-          <w:rFonts w:cs="B Nazanin" w:hint="cs"/>
-          <w:sz w:val="28"/>
-          <w:szCs w:val="28"/>
-          <w:rtl/>
-          <w:lang w:bidi="fa-IR"/>
-        </w:rPr>
-        <w:instrText>"</w:instrText>
-      </w:r>
-      <w:r>
-        <w:rPr>
-          <w:rFonts w:cs="B Nazanin"/>
-          <w:sz w:val="28"/>
-          <w:szCs w:val="28"/>
-          <w:rtl/>
-          <w:lang w:bidi="fa-IR"/>
-        </w:rPr>
-      </w:r>
-      <w:r>
-        <w:rPr>
-          <w:rFonts w:cs="B Nazanin"/>
-          <w:sz w:val="28"/>
-          <w:szCs w:val="28"/>
-          <w:rtl/>
-          <w:lang w:bidi="fa-IR"/>
-        </w:rPr>
-        <w:fldChar w:fldCharType="separate"/>
-      </w:r>
-      <w:r>
-        <w:rPr>
-          <w:rStyle w:val="Hyperlink"/>
-          <w:rFonts w:cs="B Nazanin" w:hint="cs"/>
-          <w:sz w:val="28"/>
-          <w:szCs w:val="28"/>
-          <w:rtl/>
-          <w:lang w:bidi="fa-IR"/>
-        </w:rPr>
-        <w:t>این لینک</w:t>
-      </w:r>
-      <w:r>
-        <w:rPr>
-          <w:rFonts w:cs="B Nazanin"/>
-          <w:sz w:val="28"/>
-          <w:szCs w:val="28"/>
-          <w:rtl/>
-          <w:lang w:bidi="fa-IR"/>
-        </w:rPr>
-        <w:fldChar w:fldCharType="end"/>
-      </w:r>
-      <w:r>
-        <w:rPr>
-          <w:rFonts w:cs="B Nazanin" w:hint="cs"/>
-          <w:sz w:val="28"/>
-          <w:szCs w:val="28"/>
-          <w:rtl/>
-          <w:lang w:bidi="fa-IR"/>
-        </w:rPr>
-        <w:t xml:space="preserve"> در وبسایت رسمی اینتل در دسترس است</w:t>
+      <w:hyperlink r:id="rId6" w:history="1">
+        <w:r>
+          <w:rPr>
+            <w:rStyle w:val="Hyperlink"/>
+            <w:rFonts w:cs="B Nazanin" w:hint="cs"/>
+            <w:sz w:val="28"/>
+            <w:szCs w:val="28"/>
+            <w:rtl/>
+            <w:lang w:bidi="fa-IR"/>
+          </w:rPr>
+          <w:t>این لینک</w:t>
+        </w:r>
+      </w:hyperlink>
+      <w:r>
+        <w:rPr>
+          <w:rFonts w:cs="B Nazanin" w:hint="cs"/>
+          <w:sz w:val="28"/>
+          <w:szCs w:val="28"/>
+          <w:rtl/>
+          <w:lang w:bidi="fa-IR"/>
+        </w:rPr>
+        <w:t xml:space="preserve"> در </w:t>
+      </w:r>
+      <w:proofErr w:type="spellStart"/>
+      <w:r>
+        <w:rPr>
+          <w:rFonts w:cs="B Nazanin" w:hint="cs"/>
+          <w:sz w:val="28"/>
+          <w:szCs w:val="28"/>
+          <w:rtl/>
+          <w:lang w:bidi="fa-IR"/>
+        </w:rPr>
+        <w:t>وبسایت</w:t>
+      </w:r>
+      <w:proofErr w:type="spellEnd"/>
+      <w:r>
+        <w:rPr>
+          <w:rFonts w:cs="B Nazanin" w:hint="cs"/>
+          <w:sz w:val="28"/>
+          <w:szCs w:val="28"/>
+          <w:rtl/>
+          <w:lang w:bidi="fa-IR"/>
+        </w:rPr>
+        <w:t xml:space="preserve"> رسمی </w:t>
+      </w:r>
+      <w:proofErr w:type="spellStart"/>
+      <w:r>
+        <w:rPr>
+          <w:rFonts w:cs="B Nazanin" w:hint="cs"/>
+          <w:sz w:val="28"/>
+          <w:szCs w:val="28"/>
+          <w:rtl/>
+          <w:lang w:bidi="fa-IR"/>
+        </w:rPr>
+        <w:t>اینتل</w:t>
+      </w:r>
+      <w:proofErr w:type="spellEnd"/>
+      <w:r>
+        <w:rPr>
+          <w:rFonts w:cs="B Nazanin" w:hint="cs"/>
+          <w:sz w:val="28"/>
+          <w:szCs w:val="28"/>
+          <w:rtl/>
+          <w:lang w:bidi="fa-IR"/>
+        </w:rPr>
+        <w:t xml:space="preserve"> در دسترس است</w:t>
+      </w:r>
+      <w:r>
+        <w:rPr>
+          <w:rFonts w:cs="B Nazanin"/>
+          <w:sz w:val="28"/>
+          <w:szCs w:val="28"/>
+          <w:lang w:bidi="fa-IR"/>
+        </w:rPr>
+        <w:t>.</w:t>
       </w:r>
     </w:p>
     <w:p>
@@ -349,7 +326,7 @@
                     <pic:cNvPicPr/>
                   </pic:nvPicPr>
                   <pic:blipFill>
-                    <a:blip r:embed="rId6"/>
+                    <a:blip r:embed="rId7"/>
                     <a:stretch>
                       <a:fillRect/>
                     </a:stretch>
@@ -488,7 +465,7 @@
                     <pic:cNvPicPr/>
                   </pic:nvPicPr>
                   <pic:blipFill>
-                    <a:blip r:embed="rId7"/>
+                    <a:blip r:embed="rId8"/>
                     <a:stretch>
                       <a:fillRect/>
                     </a:stretch>
@@ -546,7 +523,7 @@
                     <pic:cNvPicPr/>
                   </pic:nvPicPr>
                   <pic:blipFill>
-                    <a:blip r:embed="rId8"/>
+                    <a:blip r:embed="rId9"/>
                     <a:stretch>
                       <a:fillRect/>
                     </a:stretch>
@@ -604,7 +581,7 @@
                     <pic:cNvPicPr/>
                   </pic:nvPicPr>
                   <pic:blipFill>
-                    <a:blip r:embed="rId9"/>
+                    <a:blip r:embed="rId10"/>
                     <a:stretch>
                       <a:fillRect/>
                     </a:stretch>
@@ -648,7 +625,51 @@
           <w:lang w:bidi="fa-IR"/>
         </w:rPr>
         <w:lastRenderedPageBreak/>
-        <w:t>همانطور که مشخص است ، نام نمایش داده شده در مشخصات سیستم و وبسایت اینتل با مقدار</w:t>
+        <w:t xml:space="preserve">همانطور که مشخص است ، نام نمایش داده شده در مشخصات سیستم و </w:t>
+      </w:r>
+      <w:proofErr w:type="spellStart"/>
+      <w:r>
+        <w:rPr>
+          <w:rFonts w:cs="B Nazanin" w:hint="cs"/>
+          <w:sz w:val="28"/>
+          <w:szCs w:val="28"/>
+          <w:rtl/>
+          <w:lang w:bidi="fa-IR"/>
+        </w:rPr>
+        <w:t>وبسایت</w:t>
+      </w:r>
+      <w:proofErr w:type="spellEnd"/>
+      <w:r>
+        <w:rPr>
+          <w:rFonts w:cs="B Nazanin" w:hint="cs"/>
+          <w:sz w:val="28"/>
+          <w:szCs w:val="28"/>
+          <w:rtl/>
+          <w:lang w:bidi="fa-IR"/>
+        </w:rPr>
+        <w:t xml:space="preserve"> </w:t>
+      </w:r>
+      <w:proofErr w:type="spellStart"/>
+      <w:r>
+        <w:rPr>
+          <w:rFonts w:cs="B Nazanin" w:hint="cs"/>
+          <w:sz w:val="28"/>
+          <w:szCs w:val="28"/>
+          <w:rtl/>
+          <w:lang w:bidi="fa-IR"/>
+        </w:rPr>
+        <w:t>اینتل</w:t>
+      </w:r>
+      <w:proofErr w:type="spellEnd"/>
+      <w:r>
+        <w:rPr>
+          <w:rFonts w:cs="B Nazanin" w:hint="cs"/>
+          <w:sz w:val="28"/>
+          <w:szCs w:val="28"/>
+          <w:rtl/>
+          <w:lang w:bidi="fa-IR"/>
+        </w:rPr>
+        <w:t xml:space="preserve"> با مقدار</w:t>
       </w:r>
       <w:r>
         <w:rPr>
@@ -845,7 +866,7 @@
                     <pic:cNvPicPr/>
                   </pic:nvPicPr>
                   <pic:blipFill>
-                    <a:blip r:embed="rId10"/>
+                    <a:blip r:embed="rId11"/>
                     <a:stretch>
                       <a:fillRect/>
                     </a:stretch>
@@ -1233,7 +1254,7 @@
                     <pic:cNvPicPr/>
                   </pic:nvPicPr>
                   <pic:blipFill>
-                    <a:blip r:embed="rId11"/>
+                    <a:blip r:embed="rId12"/>
                     <a:stretch>
                       <a:fillRect/>
                     </a:stretch>
@@ -1308,7 +1329,7 @@
                     <pic:cNvPicPr/>
                   </pic:nvPicPr>
                   <pic:blipFill>
-                    <a:blip r:embed="rId12"/>
+                    <a:blip r:embed="rId13"/>
                     <a:stretch>
                       <a:fillRect/>
                     </a:stretch>
@@ -1427,7 +1448,7 @@
                     <pic:cNvPicPr/>
                   </pic:nvPicPr>
                   <pic:blipFill>
-                    <a:blip r:embed="rId13"/>
+                    <a:blip r:embed="rId14"/>
                     <a:stretch>
                       <a:fillRect/>
                     </a:stretch>
@@ -1565,7 +1586,7 @@
                     <pic:cNvPicPr/>
                   </pic:nvPicPr>
                   <pic:blipFill>
-                    <a:blip r:embed="rId14"/>
+                    <a:blip r:embed="rId15"/>
                     <a:stretch>
                       <a:fillRect/>
                     </a:stretch>
@@ -1702,7 +1723,7 @@
                     <pic:cNvPicPr/>
                   </pic:nvPicPr>
                   <pic:blipFill>
-                    <a:blip r:embed="rId15"/>
+                    <a:blip r:embed="rId16"/>
                     <a:stretch>
                       <a:fillRect/>
                     </a:stretch>
@@ -1725,6 +1746,234 @@
     </w:p>
     <w:p>
       <w:pPr>
+        <w:bidi/>
+        <w:rPr>
+          <w:rFonts w:cs="Calibri"/>
+          <w:sz w:val="32"/>
+          <w:szCs w:val="32"/>
+          <w:rtl/>
+          <w:lang w:bidi="fa-IR"/>
+        </w:rPr>
+      </w:pPr>
+      <w:r>
+        <w:rPr>
+          <w:rFonts w:cs="Calibri"/>
+          <w:sz w:val="32"/>
+          <w:szCs w:val="32"/>
+          <w:rtl/>
+          <w:lang w:bidi="fa-IR"/>
+        </w:rPr>
+        <w:lastRenderedPageBreak/>
+        <w:drawing>
+          <wp:anchor distT="0" distB="0" distL="114300" distR="114300" simplePos="0" relativeHeight="251660288" behindDoc="0" locked="0" layoutInCell="1" allowOverlap="1" wp14:anchorId="663E4A8E" wp14:editId="507228B6">
+            <wp:simplePos x="0" y="0"/>
+            <wp:positionH relativeFrom="column">
+              <wp:posOffset>4396740</wp:posOffset>
+            </wp:positionH>
+            <wp:positionV relativeFrom="paragraph">
+              <wp:posOffset>892175</wp:posOffset>
+            </wp:positionV>
+            <wp:extent cx="1850858" cy="2318657"/>
+            <wp:effectExtent l="0" t="0" r="0" b="5715"/>
+            <wp:wrapTopAndBottom/>
+            <wp:docPr id="6" name="Picture 6"/>
+            <wp:cNvGraphicFramePr>
+              <a:graphicFrameLocks xmlns:a="http://schemas.openxmlformats.org/drawingml/2006/main" noChangeAspect="1"/>
+            </wp:cNvGraphicFramePr>
+            <a:graphic xmlns:a="http://schemas.openxmlformats.org/drawingml/2006/main">
+              <a:graphicData uri="http://schemas.openxmlformats.org/drawingml/2006/picture">
+                <pic:pic xmlns:pic="http://schemas.openxmlformats.org/drawingml/2006/picture">
+                  <pic:nvPicPr>
+                    <pic:cNvPr id="1" name=""/>
+                    <pic:cNvPicPr/>
+                  </pic:nvPicPr>
+                  <pic:blipFill>
+                    <a:blip r:embed="rId17">
+                      <a:extLst>
+                        <a:ext uri="{28A0092B-C50C-407E-A947-70E740481C1C}">
+                          <a14:useLocalDpi xmlns:a14="http://schemas.microsoft.com/office/drawing/2010/main" val="0"/>
+                        </a:ext>
+                      </a:extLst>
+                    </a:blip>
+                    <a:stretch>
+                      <a:fillRect/>
+                    </a:stretch>
+                  </pic:blipFill>
+                  <pic:spPr>
+                    <a:xfrm>
+                      <a:off x="0" y="0"/>
+                      <a:ext cx="1850858" cy="2318657"/>
+                    </a:xfrm>
+                    <a:prstGeom prst="rect">
+                      <a:avLst/>
+                    </a:prstGeom>
+                  </pic:spPr>
+                </pic:pic>
+              </a:graphicData>
+            </a:graphic>
+            <wp14:sizeRelV relativeFrom="margin">
+              <wp14:pctHeight>0</wp14:pctHeight>
+            </wp14:sizeRelV>
+          </wp:anchor>
+        </w:drawing>
+      </w:r>
+      <w:r>
+        <w:rPr>
+          <w:rFonts w:cs="Calibri"/>
+          <w:sz w:val="32"/>
+          <w:szCs w:val="32"/>
+          <w:rtl/>
+          <w:lang w:bidi="fa-IR"/>
+        </w:rPr>
+        <w:drawing>
+          <wp:anchor distT="0" distB="0" distL="114300" distR="114300" simplePos="0" relativeHeight="251659264" behindDoc="0" locked="0" layoutInCell="1" allowOverlap="1" wp14:anchorId="2091358E" wp14:editId="1B8A1ABF">
+            <wp:simplePos x="0" y="0"/>
+            <wp:positionH relativeFrom="column">
+              <wp:posOffset>2398940</wp:posOffset>
+            </wp:positionH>
+            <wp:positionV relativeFrom="paragraph">
+              <wp:posOffset>499564</wp:posOffset>
+            </wp:positionV>
+            <wp:extent cx="1751527" cy="3701143"/>
+            <wp:effectExtent l="0" t="0" r="1270" b="5715"/>
+            <wp:wrapTopAndBottom/>
+            <wp:docPr id="5" name="Picture 5"/>
+            <wp:cNvGraphicFramePr>
+              <a:graphicFrameLocks xmlns:a="http://schemas.openxmlformats.org/drawingml/2006/main" noChangeAspect="1"/>
+            </wp:cNvGraphicFramePr>
+            <a:graphic xmlns:a="http://schemas.openxmlformats.org/drawingml/2006/main">
+              <a:graphicData uri="http://schemas.openxmlformats.org/drawingml/2006/picture">
+                <pic:pic xmlns:pic="http://schemas.openxmlformats.org/drawingml/2006/picture">
+                  <pic:nvPicPr>
+                    <pic:cNvPr id="1" name=""/>
+                    <pic:cNvPicPr/>
+                  </pic:nvPicPr>
+                  <pic:blipFill>
+                    <a:blip r:embed="rId18">
+                      <a:extLst>
+                        <a:ext uri="{28A0092B-C50C-407E-A947-70E740481C1C}">
+                          <a14:useLocalDpi xmlns:a14="http://schemas.microsoft.com/office/drawing/2010/main" val="0"/>
+                        </a:ext>
+                      </a:extLst>
+                    </a:blip>
+                    <a:stretch>
+                      <a:fillRect/>
+                    </a:stretch>
+                  </pic:blipFill>
+                  <pic:spPr>
+                    <a:xfrm>
+                      <a:off x="0" y="0"/>
+                      <a:ext cx="1751527" cy="3701143"/>
+                    </a:xfrm>
+                    <a:prstGeom prst="rect">
+                      <a:avLst/>
+                    </a:prstGeom>
+                  </pic:spPr>
+                </pic:pic>
+              </a:graphicData>
+            </a:graphic>
+            <wp14:sizeRelV relativeFrom="margin">
+              <wp14:pctHeight>0</wp14:pctHeight>
+            </wp14:sizeRelV>
+          </wp:anchor>
+        </w:drawing>
+      </w:r>
+      <w:r>
+        <w:rPr>
+          <w:rFonts w:cs="Calibri"/>
+          <w:sz w:val="32"/>
+          <w:szCs w:val="32"/>
+          <w:rtl/>
+          <w:lang w:bidi="fa-IR"/>
+        </w:rPr>
+        <w:drawing>
+          <wp:anchor distT="0" distB="0" distL="114300" distR="114300" simplePos="0" relativeHeight="251658240" behindDoc="0" locked="0" layoutInCell="1" allowOverlap="1" wp14:anchorId="28E8822F" wp14:editId="0360C949">
+            <wp:simplePos x="0" y="0"/>
+            <wp:positionH relativeFrom="column">
+              <wp:posOffset>337185</wp:posOffset>
+            </wp:positionH>
+            <wp:positionV relativeFrom="paragraph">
+              <wp:posOffset>516890</wp:posOffset>
+            </wp:positionV>
+            <wp:extent cx="1793240" cy="3695700"/>
+            <wp:effectExtent l="0" t="0" r="0" b="0"/>
+            <wp:wrapTopAndBottom/>
+            <wp:docPr id="2" name="Picture 2"/>
+            <wp:cNvGraphicFramePr>
+              <a:graphicFrameLocks xmlns:a="http://schemas.openxmlformats.org/drawingml/2006/main" noChangeAspect="1"/>
+            </wp:cNvGraphicFramePr>
+            <a:graphic xmlns:a="http://schemas.openxmlformats.org/drawingml/2006/main">
+              <a:graphicData uri="http://schemas.openxmlformats.org/drawingml/2006/picture">
+                <pic:pic xmlns:pic="http://schemas.openxmlformats.org/drawingml/2006/picture">
+                  <pic:nvPicPr>
+                    <pic:cNvPr id="1" name=""/>
+                    <pic:cNvPicPr/>
+                  </pic:nvPicPr>
+                  <pic:blipFill>
+                    <a:blip r:embed="rId19">
+                      <a:extLst>
+                        <a:ext uri="{28A0092B-C50C-407E-A947-70E740481C1C}">
+                          <a14:useLocalDpi xmlns:a14="http://schemas.microsoft.com/office/drawing/2010/main" val="0"/>
+                        </a:ext>
+                      </a:extLst>
+                    </a:blip>
+                    <a:stretch>
+                      <a:fillRect/>
+                    </a:stretch>
+                  </pic:blipFill>
+                  <pic:spPr>
+                    <a:xfrm>
+                      <a:off x="0" y="0"/>
+                      <a:ext cx="1793240" cy="3695700"/>
+                    </a:xfrm>
+                    <a:prstGeom prst="rect">
+                      <a:avLst/>
+                    </a:prstGeom>
+                  </pic:spPr>
+                </pic:pic>
+              </a:graphicData>
+            </a:graphic>
+            <wp14:sizeRelV relativeFrom="margin">
+              <wp14:pctHeight>0</wp14:pctHeight>
+            </wp14:sizeRelV>
+          </wp:anchor>
+        </w:drawing>
+      </w:r>
+      <w:r>
+        <w:rPr>
+          <w:rFonts w:cs="B Nazanin" w:hint="cs"/>
+          <w:sz w:val="32"/>
+          <w:szCs w:val="32"/>
+          <w:rtl/>
+          <w:lang w:bidi="fa-IR"/>
+        </w:rPr>
+        <w:t>ویژگی های دیگری که توسط پردازنده پشتیبانی می شوند</w:t>
+      </w:r>
+      <w:r>
+        <w:rPr>
+          <w:rFonts w:cs="Calibri" w:hint="cs"/>
+          <w:sz w:val="32"/>
+          <w:szCs w:val="32"/>
+          <w:rtl/>
+          <w:lang w:bidi="fa-IR"/>
+        </w:rPr>
+        <w:t>:</w:t>
+      </w:r>
+    </w:p>
+    <w:p>
+      <w:pPr>
+        <w:bidi/>
+        <w:rPr>
+          <w:rFonts w:cs="Calibri" w:hint="cs"/>
+          <w:sz w:val="32"/>
+          <w:szCs w:val="32"/>
+          <w:rtl/>
+          <w:lang w:bidi="fa-IR"/>
+        </w:rPr>
+      </w:pPr>
+    </w:p>
+    <w:p>
+      <w:pPr>
         <w:pStyle w:val="ListParagraph"/>
         <w:numPr>
           <w:ilvl w:val="0"/>
@@ -1755,7 +2004,7 @@
         <w:bidi/>
         <w:jc w:val="center"/>
         <w:rPr>
-          <w:rFonts w:cs="B Nazanin" w:hint="cs"/>
+          <w:rFonts w:cs="B Nazanin"/>
           <w:sz w:val="32"/>
           <w:szCs w:val="32"/>
           <w:rtl/>
@@ -1782,7 +2031,7 @@
                     <pic:cNvPicPr/>
                   </pic:nvPicPr>
                   <pic:blipFill>
-                    <a:blip r:embed="rId16"/>
+                    <a:blip r:embed="rId20"/>
                     <a:stretch>
                       <a:fillRect/>
                     </a:stretch>
@@ -1922,7 +2171,7 @@
                     <pic:cNvPicPr/>
                   </pic:nvPicPr>
                   <pic:blipFill>
-                    <a:blip r:embed="rId17"/>
+                    <a:blip r:embed="rId21"/>
                     <a:stretch>
                       <a:fillRect/>
                     </a:stretch>
@@ -2001,7 +2250,7 @@
                     <pic:cNvPicPr/>
                   </pic:nvPicPr>
                   <pic:blipFill>
-                    <a:blip r:embed="rId18"/>
+                    <a:blip r:embed="rId22"/>
                     <a:stretch>
                       <a:fillRect/>
                     </a:stretch>
@@ -2152,7 +2401,7 @@
                     <pic:cNvPicPr/>
                   </pic:nvPicPr>
                   <pic:blipFill>
-                    <a:blip r:embed="rId19"/>
+                    <a:blip r:embed="rId23"/>
                     <a:stretch>
                       <a:fillRect/>
                     </a:stretch>
@@ -2249,7 +2498,7 @@
                     <pic:cNvPicPr/>
                   </pic:nvPicPr>
                   <pic:blipFill>
-                    <a:blip r:embed="rId20"/>
+                    <a:blip r:embed="rId24"/>
                     <a:stretch>
                       <a:fillRect/>
                     </a:stretch>
@@ -2297,7 +2546,7 @@
 </file>
 
 <file path=word/numbering.xml><?xml version="1.0" encoding="utf-8"?>
-<w:numbering xmlns:wpc="http://schemas.microsoft.com/office/word/2010/wordprocessingCanvas" xmlns:cx="http://schemas.microsoft.com/office/drawing/2014/chartex" xmlns:cx1="http://schemas.microsoft.com/office/drawing/2015/9/8/chartex" xmlns:cx2="http://schemas.microsoft.com/office/drawing/2015/10/21/chartex" xmlns:cx3="http://schemas.microsoft.com/office/drawing/2016/5/9/chartex" xmlns:cx4="http://schemas.microsoft.com/office/drawing/2016/5/10/chartex" xmlns:cx5="http://schemas.microsoft.com/office/drawing/2016/5/11/chartex" xmlns:cx6="http://schemas.microsoft.com/office/drawing/2016/5/12/chartex" xmlns:cx7="http://schemas.microsoft.com/office/drawing/2016/5/13/chartex" xmlns:cx8="http://schemas.microsoft.com/office/drawing/2016/5/14/chartex" xmlns:mc="http://schemas.openxmlformats.org/markup-compatibility/2006" xmlns:aink="http://schemas.microsoft.com/office/drawing/2016/ink" xmlns:am3d="http://schemas.microsoft.com/office/drawing/2017/model3d" xmlns:o="urn:schemas-microsoft-com:office:office" xmlns:oel="http://schemas.microsoft.com/office/2019/extlst" xmlns:r="http://schemas.openxmlformats.org/officeDocument/2006/relationships" xmlns:m="http://schemas.openxmlformats.org/officeDocument/2006/math" xmlns:v="urn:schemas-microsoft-com:vml" xmlns:wp14="http://schemas.microsoft.com/office/word/2010/wordprocessingDrawing" xmlns:wp="http://schemas.openxmlformats.org/drawingml/2006/wordprocessingDrawing" xmlns:w10="urn:schemas-microsoft-com:office:word" xmlns:w="http://schemas.openxmlformats.org/wordprocessingml/2006/main" xmlns:w14="http://schemas.microsoft.com/office/word/2010/wordml" xmlns:w15="http://schemas.microsoft.com/office/word/2012/wordml" xmlns:w16cex="http://schemas.microsoft.com/office/word/2018/wordml/cex" xmlns:w16cid="http://schemas.microsoft.com/office/word/2016/wordml/cid" xmlns:w16="http://schemas.microsoft.com/office/word/2018/wordml" xmlns:w16du="http://schemas.microsoft.com/office/word/2023/wordml/word16du" xmlns:w16sdtdh="http://schemas.microsoft.com/office/word/2020/wordml/sdtdatahash" xmlns:w16se="http://schemas.microsoft.com/office/word/2015/wordml/symex" xmlns:wpg="http://schemas.microsoft.com/office/word/2010/wordprocessingGroup" xmlns:wpi="http://schemas.microsoft.com/office/word/2010/wordprocessingInk" xmlns:wne="http://schemas.microsoft.com/office/word/2006/wordml" xmlns:wps="http://schemas.microsoft.com/office/word/2010/wordprocessingShape" mc:Ignorable="w14 w15 w16se w16cid w16 w16cex w16sdtdh w16du wp14">
+<w:numbering xmlns:wpc="http://schemas.microsoft.com/office/word/2010/wordprocessingCanvas" xmlns:cx="http://schemas.microsoft.com/office/drawing/2014/chartex" xmlns:cx1="http://schemas.microsoft.com/office/drawing/2015/9/8/chartex" xmlns:cx2="http://schemas.microsoft.com/office/drawing/2015/10/21/chartex" xmlns:cx3="http://schemas.microsoft.com/office/drawing/2016/5/9/chartex" xmlns:cx4="http://schemas.microsoft.com/office/drawing/2016/5/10/chartex" xmlns:cx5="http://schemas.microsoft.com/office/drawing/2016/5/11/chartex" xmlns:cx6="http://schemas.microsoft.com/office/drawing/2016/5/12/chartex" xmlns:cx7="http://schemas.microsoft.com/office/drawing/2016/5/13/chartex" xmlns:cx8="http://schemas.microsoft.com/office/drawing/2016/5/14/chartex" xmlns:mc="http://schemas.openxmlformats.org/markup-compatibility/2006" xmlns:aink="http://schemas.microsoft.com/office/drawing/2016/ink" xmlns:am3d="http://schemas.microsoft.com/office/drawing/2017/model3d" xmlns:o="urn:schemas-microsoft-com:office:office" xmlns:r="http://schemas.openxmlformats.org/officeDocument/2006/relationships" xmlns:m="http://schemas.openxmlformats.org/officeDocument/2006/math" xmlns:v="urn:schemas-microsoft-com:vml" xmlns:wp14="http://schemas.microsoft.com/office/word/2010/wordprocessingDrawing" xmlns:wp="http://schemas.openxmlformats.org/drawingml/2006/wordprocessingDrawing" xmlns:w10="urn:schemas-microsoft-com:office:word" xmlns:w="http://schemas.openxmlformats.org/wordprocessingml/2006/main" xmlns:w14="http://schemas.microsoft.com/office/word/2010/wordml" xmlns:w15="http://schemas.microsoft.com/office/word/2012/wordml" xmlns:w16cex="http://schemas.microsoft.com/office/word/2018/wordml/cex" xmlns:w16cid="http://schemas.microsoft.com/office/word/2016/wordml/cid" xmlns:w16="http://schemas.microsoft.com/office/word/2018/wordml" xmlns:w16sdtdh="http://schemas.microsoft.com/office/word/2020/wordml/sdtdatahash" xmlns:w16se="http://schemas.microsoft.com/office/word/2015/wordml/symex" xmlns:wpg="http://schemas.microsoft.com/office/word/2010/wordprocessingGroup" xmlns:wpi="http://schemas.microsoft.com/office/word/2010/wordprocessingInk" xmlns:wne="http://schemas.microsoft.com/office/word/2006/wordml" xmlns:wps="http://schemas.microsoft.com/office/word/2010/wordprocessingShape" mc:Ignorable="w14 w15 w16se w16cid w16 w16cex w16sdtdh wp14">
   <w:abstractNum w:abstractNumId="0" w15:restartNumberingAfterBreak="0">
     <w:nsid w:val="510E5C0A"/>
     <w:multiLevelType w:val="hybridMultilevel"/>
@@ -2411,14 +2660,14 @@
       </w:rPr>
     </w:lvl>
   </w:abstractNum>
-  <w:num w:numId="1" w16cid:durableId="143855322">
+  <w:num w:numId="1">
     <w:abstractNumId w:val="0"/>
   </w:num>
 </w:numbering>
 </file>
 
 <file path=word/styles.xml><?xml version="1.0" encoding="utf-8"?>
-<w:styles xmlns:mc="http://schemas.openxmlformats.org/markup-compatibility/2006" xmlns:r="http://schemas.openxmlformats.org/officeDocument/2006/relationships" xmlns:w="http://schemas.openxmlformats.org/wordprocessingml/2006/main" xmlns:w14="http://schemas.microsoft.com/office/word/2010/wordml" xmlns:w15="http://schemas.microsoft.com/office/word/2012/wordml" xmlns:w16cex="http://schemas.microsoft.com/office/word/2018/wordml/cex" xmlns:w16cid="http://schemas.microsoft.com/office/word/2016/wordml/cid" xmlns:w16="http://schemas.microsoft.com/office/word/2018/wordml" xmlns:w16du="http://schemas.microsoft.com/office/word/2023/wordml/word16du" xmlns:w16sdtdh="http://schemas.microsoft.com/office/word/2020/wordml/sdtdatahash" xmlns:w16se="http://schemas.microsoft.com/office/word/2015/wordml/symex" mc:Ignorable="w14 w15 w16se w16cid w16 w16cex w16sdtdh w16du">
+<w:styles xmlns:mc="http://schemas.openxmlformats.org/markup-compatibility/2006" xmlns:r="http://schemas.openxmlformats.org/officeDocument/2006/relationships" xmlns:w="http://schemas.openxmlformats.org/wordprocessingml/2006/main" xmlns:w14="http://schemas.microsoft.com/office/word/2010/wordml" xmlns:w15="http://schemas.microsoft.com/office/word/2012/wordml" xmlns:w16cex="http://schemas.microsoft.com/office/word/2018/wordml/cex" xmlns:w16cid="http://schemas.microsoft.com/office/word/2016/wordml/cid" xmlns:w16="http://schemas.microsoft.com/office/word/2018/wordml" xmlns:w16sdtdh="http://schemas.microsoft.com/office/word/2020/wordml/sdtdatahash" xmlns:w16se="http://schemas.microsoft.com/office/word/2015/wordml/symex" mc:Ignorable="w14 w15 w16se w16cid w16 w16cex w16sdtdh">
   <w:docDefaults>
     <w:rPrDefault>
       <w:rPr>

</xml_diff>